<commit_message>
some changes in doc files
</commit_message>
<xml_diff>
--- a/001_Basic, syntacsis.docx
+++ b/001_Basic, syntacsis.docx
@@ -1,6 +1,6 @@
 
 <file path=word/document.xml><?xml version="1.0" encoding="utf-8"?>
-<w:document xmlns:wpc="http://schemas.microsoft.com/office/word/2010/wordprocessingCanvas" xmlns:cx="http://schemas.microsoft.com/office/drawing/2014/chartex" xmlns:cx1="http://schemas.microsoft.com/office/drawing/2015/9/8/chartex" xmlns:cx2="http://schemas.microsoft.com/office/drawing/2015/10/21/chartex" xmlns:cx3="http://schemas.microsoft.com/office/drawing/2016/5/9/chartex" xmlns:cx4="http://schemas.microsoft.com/office/drawing/2016/5/10/chartex" xmlns:cx5="http://schemas.microsoft.com/office/drawing/2016/5/11/chartex" xmlns:cx6="http://schemas.microsoft.com/office/drawing/2016/5/12/chartex" xmlns:cx7="http://schemas.microsoft.com/office/drawing/2016/5/13/chartex" xmlns:cx8="http://schemas.microsoft.com/office/drawing/2016/5/14/chartex" xmlns:mc="http://schemas.openxmlformats.org/markup-compatibility/2006" xmlns:aink="http://schemas.microsoft.com/office/drawing/2016/ink" xmlns:am3d="http://schemas.microsoft.com/office/drawing/2017/model3d" xmlns:o="urn:schemas-microsoft-com:office:office" xmlns:r="http://schemas.openxmlformats.org/officeDocument/2006/relationships" xmlns:m="http://schemas.openxmlformats.org/officeDocument/2006/math" xmlns:v="urn:schemas-microsoft-com:vml" xmlns:wp14="http://schemas.microsoft.com/office/word/2010/wordprocessingDrawing" xmlns:wp="http://schemas.openxmlformats.org/drawingml/2006/wordprocessingDrawing" xmlns:w10="urn:schemas-microsoft-com:office:word" xmlns:w="http://schemas.openxmlformats.org/wordprocessingml/2006/main" xmlns:w14="http://schemas.microsoft.com/office/word/2010/wordml" xmlns:w15="http://schemas.microsoft.com/office/word/2012/wordml" xmlns:w16cex="http://schemas.microsoft.com/office/word/2018/wordml/cex" xmlns:w16cid="http://schemas.microsoft.com/office/word/2016/wordml/cid" xmlns:w16="http://schemas.microsoft.com/office/word/2018/wordml" xmlns:w16se="http://schemas.microsoft.com/office/word/2015/wordml/symex" xmlns:wpg="http://schemas.microsoft.com/office/word/2010/wordprocessingGroup" xmlns:wpi="http://schemas.microsoft.com/office/word/2010/wordprocessingInk" xmlns:wne="http://schemas.microsoft.com/office/word/2006/wordml" xmlns:wps="http://schemas.microsoft.com/office/word/2010/wordprocessingShape" mc:Ignorable="w14 w15 w16se w16cid w16 w16cex wp14">
+<w:document xmlns:wpc="http://schemas.microsoft.com/office/word/2010/wordprocessingCanvas" xmlns:mc="http://schemas.openxmlformats.org/markup-compatibility/2006" xmlns:o="urn:schemas-microsoft-com:office:office" xmlns:r="http://schemas.openxmlformats.org/officeDocument/2006/relationships" xmlns:m="http://schemas.openxmlformats.org/officeDocument/2006/math" xmlns:v="urn:schemas-microsoft-com:vml" xmlns:wp14="http://schemas.microsoft.com/office/word/2010/wordprocessingDrawing" xmlns:wp="http://schemas.openxmlformats.org/drawingml/2006/wordprocessingDrawing" xmlns:w10="urn:schemas-microsoft-com:office:word" xmlns:w="http://schemas.openxmlformats.org/wordprocessingml/2006/main" xmlns:w14="http://schemas.microsoft.com/office/word/2010/wordml" xmlns:w15="http://schemas.microsoft.com/office/word/2012/wordml" xmlns:wpg="http://schemas.microsoft.com/office/word/2010/wordprocessingGroup" xmlns:wpi="http://schemas.microsoft.com/office/word/2010/wordprocessingInk" xmlns:wne="http://schemas.microsoft.com/office/word/2006/wordml" xmlns:wps="http://schemas.microsoft.com/office/word/2010/wordprocessingShape" mc:Ignorable="w14 w15 wp14">
   <w:body>
     <w:p>
       <w:pPr>
@@ -12,6 +12,8 @@
           <w:lang w:val="en-US"/>
         </w:rPr>
       </w:pPr>
+      <w:bookmarkStart w:id="0" w:name="_GoBack"/>
+      <w:proofErr w:type="gramStart"/>
       <w:r>
         <w:rPr>
           <w:b/>
@@ -28,9 +30,11 @@
           <w:color w:val="4472C4" w:themeColor="accent1"/>
           <w:lang w:val="en-US"/>
         </w:rPr>
-        <w:t xml:space="preserve"> : </w:t>
-      </w:r>
-    </w:p>
+        <w:t xml:space="preserve"> :</w:t>
+      </w:r>
+      <w:proofErr w:type="gramEnd"/>
+    </w:p>
+    <w:bookmarkEnd w:id="0"/>
     <w:p>
       <w:pPr>
         <w:jc w:val="center"/>
@@ -193,7 +197,43 @@
           <w:bCs/>
           <w:lang w:val="en-US"/>
         </w:rPr>
-        <w:t xml:space="preserve"> - using System.Text;</w:t>
+        <w:t xml:space="preserve"> - </w:t>
+      </w:r>
+      <w:proofErr w:type="gramStart"/>
+      <w:r>
+        <w:rPr>
+          <w:b/>
+          <w:bCs/>
+          <w:lang w:val="en-US"/>
+        </w:rPr>
+        <w:t>using</w:t>
+      </w:r>
+      <w:proofErr w:type="gramEnd"/>
+      <w:r>
+        <w:rPr>
+          <w:b/>
+          <w:bCs/>
+          <w:lang w:val="en-US"/>
+        </w:rPr>
+        <w:t xml:space="preserve"> </w:t>
+      </w:r>
+      <w:proofErr w:type="spellStart"/>
+      <w:r>
+        <w:rPr>
+          <w:b/>
+          <w:bCs/>
+          <w:lang w:val="en-US"/>
+        </w:rPr>
+        <w:t>System.Text</w:t>
+      </w:r>
+      <w:proofErr w:type="spellEnd"/>
+      <w:r>
+        <w:rPr>
+          <w:b/>
+          <w:bCs/>
+          <w:lang w:val="en-US"/>
+        </w:rPr>
+        <w:t>;</w:t>
       </w:r>
       <w:r>
         <w:rPr>
@@ -260,7 +300,25 @@
           <w:bCs/>
           <w:lang w:val="en-US"/>
         </w:rPr>
-        <w:t>using System.Collections.Generic;</w:t>
+        <w:t xml:space="preserve">using </w:t>
+      </w:r>
+      <w:proofErr w:type="spellStart"/>
+      <w:r>
+        <w:rPr>
+          <w:b/>
+          <w:bCs/>
+          <w:lang w:val="en-US"/>
+        </w:rPr>
+        <w:t>System.Collections.Generic</w:t>
+      </w:r>
+      <w:proofErr w:type="spellEnd"/>
+      <w:r>
+        <w:rPr>
+          <w:b/>
+          <w:bCs/>
+          <w:lang w:val="en-US"/>
+        </w:rPr>
+        <w:t>;</w:t>
       </w:r>
     </w:p>
     <w:p>
@@ -395,7 +453,27 @@
           <w:color w:val="4472C4" w:themeColor="accent1"/>
           <w:lang w:val="ru-RU"/>
         </w:rPr>
-        <w:t xml:space="preserve">Горячие клавиши : </w:t>
+        <w:t xml:space="preserve">Горячие </w:t>
+      </w:r>
+      <w:proofErr w:type="gramStart"/>
+      <w:r>
+        <w:rPr>
+          <w:b/>
+          <w:bCs/>
+          <w:color w:val="4472C4" w:themeColor="accent1"/>
+          <w:lang w:val="ru-RU"/>
+        </w:rPr>
+        <w:t>клавиши :</w:t>
+      </w:r>
+      <w:proofErr w:type="gramEnd"/>
+      <w:r>
+        <w:rPr>
+          <w:b/>
+          <w:bCs/>
+          <w:color w:val="4472C4" w:themeColor="accent1"/>
+          <w:lang w:val="ru-RU"/>
+        </w:rPr>
+        <w:t xml:space="preserve"> </w:t>
       </w:r>
     </w:p>
     <w:p>
@@ -457,7 +535,25 @@
           <w:bCs/>
           <w:lang w:val="ru-RU"/>
         </w:rPr>
-        <w:t xml:space="preserve">отладка ( без захода в метод ) , </w:t>
+        <w:t xml:space="preserve">отладка </w:t>
+      </w:r>
+      <w:proofErr w:type="gramStart"/>
+      <w:r>
+        <w:rPr>
+          <w:b/>
+          <w:bCs/>
+          <w:lang w:val="ru-RU"/>
+        </w:rPr>
+        <w:t>( без</w:t>
+      </w:r>
+      <w:proofErr w:type="gramEnd"/>
+      <w:r>
+        <w:rPr>
+          <w:b/>
+          <w:bCs/>
+          <w:lang w:val="ru-RU"/>
+        </w:rPr>
+        <w:t xml:space="preserve"> захода в метод ) , </w:t>
       </w:r>
       <w:r>
         <w:rPr>
@@ -787,7 +883,16 @@
           <w:bCs/>
           <w:lang w:val="ru-RU"/>
         </w:rPr>
-        <w:t xml:space="preserve">выбрать что с этим кодом делать ( </w:t>
+        <w:t xml:space="preserve">выбрать что с этим кодом делать </w:t>
+      </w:r>
+      <w:proofErr w:type="gramStart"/>
+      <w:r>
+        <w:rPr>
+          <w:b/>
+          <w:bCs/>
+          <w:lang w:val="ru-RU"/>
+        </w:rPr>
+        <w:t xml:space="preserve">( </w:t>
       </w:r>
       <w:r>
         <w:rPr>
@@ -797,6 +902,7 @@
         </w:rPr>
         <w:t>try</w:t>
       </w:r>
+      <w:proofErr w:type="gramEnd"/>
       <w:r>
         <w:rPr>
           <w:b/>
@@ -895,6 +1001,7 @@
           <w:lang w:val="ru-RU"/>
         </w:rPr>
       </w:pPr>
+      <w:proofErr w:type="gramStart"/>
       <w:r>
         <w:rPr>
           <w:b/>
@@ -904,6 +1011,7 @@
         </w:rPr>
         <w:t>Теория :</w:t>
       </w:r>
+      <w:proofErr w:type="gramEnd"/>
     </w:p>
     <w:p>
       <w:pPr>
@@ -1030,13 +1138,41 @@
         </w:rPr>
         <w:t xml:space="preserve"> – </w:t>
       </w:r>
-      <w:r>
-        <w:rPr>
-          <w:b/>
-          <w:bCs/>
-          <w:lang w:val="ru-RU"/>
-        </w:rPr>
-        <w:t>безотладочная информация ( быстрей работает</w:t>
+      <w:proofErr w:type="spellStart"/>
+      <w:r>
+        <w:rPr>
+          <w:b/>
+          <w:bCs/>
+          <w:lang w:val="ru-RU"/>
+        </w:rPr>
+        <w:t>безотладочная</w:t>
+      </w:r>
+      <w:proofErr w:type="spellEnd"/>
+      <w:r>
+        <w:rPr>
+          <w:b/>
+          <w:bCs/>
+          <w:lang w:val="ru-RU"/>
+        </w:rPr>
+        <w:t xml:space="preserve"> информация </w:t>
+      </w:r>
+      <w:proofErr w:type="gramStart"/>
+      <w:r>
+        <w:rPr>
+          <w:b/>
+          <w:bCs/>
+          <w:lang w:val="ru-RU"/>
+        </w:rPr>
+        <w:t>( быстрей</w:t>
+      </w:r>
+      <w:proofErr w:type="gramEnd"/>
+      <w:r>
+        <w:rPr>
+          <w:b/>
+          <w:bCs/>
+          <w:lang w:val="ru-RU"/>
+        </w:rPr>
+        <w:t xml:space="preserve"> работает</w:t>
       </w:r>
       <w:r>
         <w:rPr>
@@ -1064,6 +1200,8 @@
           <w:lang w:val="ru-RU"/>
         </w:rPr>
       </w:pPr>
+      <w:proofErr w:type="spellStart"/>
+      <w:proofErr w:type="gramStart"/>
       <w:r>
         <w:rPr>
           <w:b/>
@@ -1073,13 +1211,23 @@
         </w:rPr>
         <w:t>Фрэймворки</w:t>
       </w:r>
-      <w:r>
-        <w:rPr>
-          <w:b/>
-          <w:bCs/>
-          <w:lang w:val="ru-RU"/>
-        </w:rPr>
-        <w:t xml:space="preserve"> : </w:t>
+      <w:proofErr w:type="spellEnd"/>
+      <w:r>
+        <w:rPr>
+          <w:b/>
+          <w:bCs/>
+          <w:lang w:val="ru-RU"/>
+        </w:rPr>
+        <w:t xml:space="preserve"> :</w:t>
+      </w:r>
+      <w:proofErr w:type="gramEnd"/>
+      <w:r>
+        <w:rPr>
+          <w:b/>
+          <w:bCs/>
+          <w:lang w:val="ru-RU"/>
+        </w:rPr>
+        <w:t xml:space="preserve"> </w:t>
       </w:r>
       <w:r>
         <w:rPr>
@@ -1105,6 +1253,7 @@
         </w:rPr>
         <w:t xml:space="preserve"> </w:t>
       </w:r>
+      <w:proofErr w:type="spellStart"/>
       <w:r>
         <w:rPr>
           <w:b/>
@@ -1113,6 +1262,7 @@
         </w:rPr>
         <w:t>Standart</w:t>
       </w:r>
+      <w:proofErr w:type="spellEnd"/>
       <w:r>
         <w:rPr>
           <w:b/>
@@ -1175,8 +1325,18 @@
           <w:bCs/>
           <w:lang w:val="ru-RU"/>
         </w:rPr>
-        <w:t>только Винда</w:t>
-      </w:r>
+        <w:t xml:space="preserve">только </w:t>
+      </w:r>
+      <w:proofErr w:type="spellStart"/>
+      <w:r>
+        <w:rPr>
+          <w:b/>
+          <w:bCs/>
+          <w:lang w:val="ru-RU"/>
+        </w:rPr>
+        <w:t>Винда</w:t>
+      </w:r>
+      <w:proofErr w:type="spellEnd"/>
       <w:r>
         <w:rPr>
           <w:b/>
@@ -1338,6 +1498,7 @@
           <w:lang w:val="ru-RU"/>
         </w:rPr>
       </w:pPr>
+      <w:proofErr w:type="gramStart"/>
       <w:r>
         <w:rPr>
           <w:b/>
@@ -1354,7 +1515,17 @@
           <w:color w:val="4472C4" w:themeColor="accent1"/>
           <w:lang w:val="ru-RU"/>
         </w:rPr>
-        <w:t xml:space="preserve"> : </w:t>
+        <w:t xml:space="preserve"> :</w:t>
+      </w:r>
+      <w:proofErr w:type="gramEnd"/>
+      <w:r>
+        <w:rPr>
+          <w:b/>
+          <w:bCs/>
+          <w:color w:val="4472C4" w:themeColor="accent1"/>
+          <w:lang w:val="ru-RU"/>
+        </w:rPr>
+        <w:t xml:space="preserve"> </w:t>
       </w:r>
     </w:p>
     <w:p>
@@ -1381,7 +1552,25 @@
           <w:bCs/>
           <w:lang w:val="ru-RU"/>
         </w:rPr>
-        <w:t xml:space="preserve"> с маленькой буквы , </w:t>
+        <w:t xml:space="preserve"> с маленькой </w:t>
+      </w:r>
+      <w:proofErr w:type="gramStart"/>
+      <w:r>
+        <w:rPr>
+          <w:b/>
+          <w:bCs/>
+          <w:lang w:val="ru-RU"/>
+        </w:rPr>
+        <w:t>буквы ,</w:t>
+      </w:r>
+      <w:proofErr w:type="gramEnd"/>
+      <w:r>
+        <w:rPr>
+          <w:b/>
+          <w:bCs/>
+          <w:lang w:val="ru-RU"/>
+        </w:rPr>
+        <w:t xml:space="preserve"> </w:t>
       </w:r>
       <w:r>
         <w:rPr>
@@ -1427,13 +1616,23 @@
           <w:color w:val="C45911" w:themeColor="accent2" w:themeShade="BF"/>
           <w:lang w:val="ru-RU"/>
         </w:rPr>
-        <w:t xml:space="preserve"> ( </w:t>
-      </w:r>
+        <w:t xml:space="preserve"> </w:t>
+      </w:r>
+      <w:proofErr w:type="gramStart"/>
       <w:r>
         <w:rPr>
           <w:b/>
           <w:bCs/>
           <w:color w:val="C45911" w:themeColor="accent2" w:themeShade="BF"/>
+          <w:lang w:val="ru-RU"/>
+        </w:rPr>
+        <w:t xml:space="preserve">( </w:t>
+      </w:r>
+      <w:r>
+        <w:rPr>
+          <w:b/>
+          <w:bCs/>
+          <w:color w:val="C45911" w:themeColor="accent2" w:themeShade="BF"/>
           <w:lang w:val="en-US"/>
         </w:rPr>
         <w:t>Don</w:t>
@@ -1456,6 +1655,7 @@
         </w:rPr>
         <w:t>t</w:t>
       </w:r>
+      <w:proofErr w:type="gramEnd"/>
       <w:r>
         <w:rPr>
           <w:b/>
@@ -1546,7 +1746,47 @@
           <w:color w:val="262626" w:themeColor="text1" w:themeTint="D9"/>
           <w:lang w:val="ru-RU"/>
         </w:rPr>
-        <w:t>– именнованая область в памяти куда мы записываем какие то значения.</w:t>
+        <w:t xml:space="preserve">– </w:t>
+      </w:r>
+      <w:proofErr w:type="spellStart"/>
+      <w:r>
+        <w:rPr>
+          <w:b/>
+          <w:bCs/>
+          <w:color w:val="262626" w:themeColor="text1" w:themeTint="D9"/>
+          <w:lang w:val="ru-RU"/>
+        </w:rPr>
+        <w:t>именнованая</w:t>
+      </w:r>
+      <w:proofErr w:type="spellEnd"/>
+      <w:r>
+        <w:rPr>
+          <w:b/>
+          <w:bCs/>
+          <w:color w:val="262626" w:themeColor="text1" w:themeTint="D9"/>
+          <w:lang w:val="ru-RU"/>
+        </w:rPr>
+        <w:t xml:space="preserve"> область в памяти куда мы записываем </w:t>
+      </w:r>
+      <w:proofErr w:type="gramStart"/>
+      <w:r>
+        <w:rPr>
+          <w:b/>
+          <w:bCs/>
+          <w:color w:val="262626" w:themeColor="text1" w:themeTint="D9"/>
+          <w:lang w:val="ru-RU"/>
+        </w:rPr>
+        <w:t>какие то</w:t>
+      </w:r>
+      <w:proofErr w:type="gramEnd"/>
+      <w:r>
+        <w:rPr>
+          <w:b/>
+          <w:bCs/>
+          <w:color w:val="262626" w:themeColor="text1" w:themeTint="D9"/>
+          <w:lang w:val="ru-RU"/>
+        </w:rPr>
+        <w:t xml:space="preserve"> значения.</w:t>
       </w:r>
     </w:p>
     <w:p>
@@ -1620,19 +1860,40 @@
           <w:color w:val="000000" w:themeColor="text1"/>
           <w:lang w:val="ru-RU"/>
         </w:rPr>
-        <w:t xml:space="preserve"> ( Решение – набор проектов )</w:t>
-      </w:r>
-    </w:p>
-    <w:p>
-      <w:pPr>
-        <w:jc w:val="center"/>
-        <w:rPr>
-          <w:b/>
-          <w:bCs/>
-          <w:color w:val="000000" w:themeColor="text1"/>
-          <w:lang w:val="ru-RU"/>
-        </w:rPr>
-      </w:pPr>
+        <w:t xml:space="preserve"> </w:t>
+      </w:r>
+      <w:proofErr w:type="gramStart"/>
+      <w:r>
+        <w:rPr>
+          <w:b/>
+          <w:bCs/>
+          <w:color w:val="000000" w:themeColor="text1"/>
+          <w:lang w:val="ru-RU"/>
+        </w:rPr>
+        <w:t>( Решение</w:t>
+      </w:r>
+      <w:proofErr w:type="gramEnd"/>
+      <w:r>
+        <w:rPr>
+          <w:b/>
+          <w:bCs/>
+          <w:color w:val="000000" w:themeColor="text1"/>
+          <w:lang w:val="ru-RU"/>
+        </w:rPr>
+        <w:t xml:space="preserve"> – набор проектов )</w:t>
+      </w:r>
+    </w:p>
+    <w:p>
+      <w:pPr>
+        <w:jc w:val="center"/>
+        <w:rPr>
+          <w:b/>
+          <w:bCs/>
+          <w:color w:val="000000" w:themeColor="text1"/>
+          <w:lang w:val="ru-RU"/>
+        </w:rPr>
+      </w:pPr>
+      <w:proofErr w:type="gramStart"/>
       <w:r>
         <w:rPr>
           <w:b/>
@@ -1643,6 +1904,7 @@
         <w:lastRenderedPageBreak/>
         <w:t>break</w:t>
       </w:r>
+      <w:proofErr w:type="gramEnd"/>
       <w:r>
         <w:rPr>
           <w:b/>
@@ -2095,17 +2357,39 @@
           <w:color w:val="538135" w:themeColor="accent6" w:themeShade="BF"/>
           <w:lang w:val="ru-RU"/>
         </w:rPr>
-        <w:t xml:space="preserve">Если хотим переобрзовать тип </w:t>
-      </w:r>
+        <w:t xml:space="preserve">Если хотим </w:t>
+      </w:r>
+      <w:proofErr w:type="spellStart"/>
       <w:r>
         <w:rPr>
           <w:b/>
           <w:bCs/>
           <w:color w:val="538135" w:themeColor="accent6" w:themeShade="BF"/>
+          <w:lang w:val="ru-RU"/>
+        </w:rPr>
+        <w:t>переобрзовать</w:t>
+      </w:r>
+      <w:proofErr w:type="spellEnd"/>
+      <w:r>
+        <w:rPr>
+          <w:b/>
+          <w:bCs/>
+          <w:color w:val="538135" w:themeColor="accent6" w:themeShade="BF"/>
+          <w:lang w:val="ru-RU"/>
+        </w:rPr>
+        <w:t xml:space="preserve"> тип </w:t>
+      </w:r>
+      <w:proofErr w:type="spellStart"/>
+      <w:r>
+        <w:rPr>
+          <w:b/>
+          <w:bCs/>
+          <w:color w:val="538135" w:themeColor="accent6" w:themeShade="BF"/>
           <w:lang w:val="en-US"/>
         </w:rPr>
         <w:t>int</w:t>
       </w:r>
+      <w:proofErr w:type="spellEnd"/>
       <w:r>
         <w:rPr>
           <w:b/>
@@ -2131,17 +2415,39 @@
           <w:color w:val="538135" w:themeColor="accent6" w:themeShade="BF"/>
           <w:lang w:val="ru-RU"/>
         </w:rPr>
-        <w:t xml:space="preserve"> ( по идее </w:t>
-      </w:r>
+        <w:t xml:space="preserve"> </w:t>
+      </w:r>
+      <w:proofErr w:type="gramStart"/>
       <w:r>
         <w:rPr>
           <w:b/>
           <w:bCs/>
           <w:color w:val="538135" w:themeColor="accent6" w:themeShade="BF"/>
+          <w:lang w:val="ru-RU"/>
+        </w:rPr>
+        <w:t>( по</w:t>
+      </w:r>
+      <w:proofErr w:type="gramEnd"/>
+      <w:r>
+        <w:rPr>
+          <w:b/>
+          <w:bCs/>
+          <w:color w:val="538135" w:themeColor="accent6" w:themeShade="BF"/>
+          <w:lang w:val="ru-RU"/>
+        </w:rPr>
+        <w:t xml:space="preserve"> идее </w:t>
+      </w:r>
+      <w:proofErr w:type="spellStart"/>
+      <w:r>
+        <w:rPr>
+          <w:b/>
+          <w:bCs/>
+          <w:color w:val="538135" w:themeColor="accent6" w:themeShade="BF"/>
           <w:lang w:val="en-US"/>
         </w:rPr>
         <w:t>int</w:t>
       </w:r>
+      <w:proofErr w:type="spellEnd"/>
       <w:r>
         <w:rPr>
           <w:b/>
@@ -2167,7 +2473,27 @@
           <w:color w:val="538135" w:themeColor="accent6" w:themeShade="BF"/>
           <w:lang w:val="ru-RU"/>
         </w:rPr>
-        <w:t xml:space="preserve"> нельзя , так как Лонг больше Инт )</w:t>
+        <w:t xml:space="preserve"> нельзя , так как Лонг больше </w:t>
+      </w:r>
+      <w:proofErr w:type="spellStart"/>
+      <w:r>
+        <w:rPr>
+          <w:b/>
+          <w:bCs/>
+          <w:color w:val="538135" w:themeColor="accent6" w:themeShade="BF"/>
+          <w:lang w:val="ru-RU"/>
+        </w:rPr>
+        <w:t>Инт</w:t>
+      </w:r>
+      <w:proofErr w:type="spellEnd"/>
+      <w:r>
+        <w:rPr>
+          <w:b/>
+          <w:bCs/>
+          <w:color w:val="538135" w:themeColor="accent6" w:themeShade="BF"/>
+          <w:lang w:val="ru-RU"/>
+        </w:rPr>
+        <w:t xml:space="preserve"> )</w:t>
       </w:r>
     </w:p>
     <w:p>
@@ -2772,8 +3098,8 @@
 </file>
 
 <file path=word/numbering.xml><?xml version="1.0" encoding="utf-8"?>
-<w:numbering xmlns:wpc="http://schemas.microsoft.com/office/word/2010/wordprocessingCanvas" xmlns:cx="http://schemas.microsoft.com/office/drawing/2014/chartex" xmlns:cx1="http://schemas.microsoft.com/office/drawing/2015/9/8/chartex" xmlns:cx2="http://schemas.microsoft.com/office/drawing/2015/10/21/chartex" xmlns:cx3="http://schemas.microsoft.com/office/drawing/2016/5/9/chartex" xmlns:cx4="http://schemas.microsoft.com/office/drawing/2016/5/10/chartex" xmlns:cx5="http://schemas.microsoft.com/office/drawing/2016/5/11/chartex" xmlns:cx6="http://schemas.microsoft.com/office/drawing/2016/5/12/chartex" xmlns:cx7="http://schemas.microsoft.com/office/drawing/2016/5/13/chartex" xmlns:cx8="http://schemas.microsoft.com/office/drawing/2016/5/14/chartex" xmlns:mc="http://schemas.openxmlformats.org/markup-compatibility/2006" xmlns:aink="http://schemas.microsoft.com/office/drawing/2016/ink" xmlns:am3d="http://schemas.microsoft.com/office/drawing/2017/model3d" xmlns:o="urn:schemas-microsoft-com:office:office" xmlns:r="http://schemas.openxmlformats.org/officeDocument/2006/relationships" xmlns:m="http://schemas.openxmlformats.org/officeDocument/2006/math" xmlns:v="urn:schemas-microsoft-com:vml" xmlns:wp14="http://schemas.microsoft.com/office/word/2010/wordprocessingDrawing" xmlns:wp="http://schemas.openxmlformats.org/drawingml/2006/wordprocessingDrawing" xmlns:w10="urn:schemas-microsoft-com:office:word" xmlns:w="http://schemas.openxmlformats.org/wordprocessingml/2006/main" xmlns:w14="http://schemas.microsoft.com/office/word/2010/wordml" xmlns:w15="http://schemas.microsoft.com/office/word/2012/wordml" xmlns:w16cex="http://schemas.microsoft.com/office/word/2018/wordml/cex" xmlns:w16cid="http://schemas.microsoft.com/office/word/2016/wordml/cid" xmlns:w16="http://schemas.microsoft.com/office/word/2018/wordml" xmlns:w16se="http://schemas.microsoft.com/office/word/2015/wordml/symex" xmlns:wpg="http://schemas.microsoft.com/office/word/2010/wordprocessingGroup" xmlns:wpi="http://schemas.microsoft.com/office/word/2010/wordprocessingInk" xmlns:wne="http://schemas.microsoft.com/office/word/2006/wordml" xmlns:wps="http://schemas.microsoft.com/office/word/2010/wordprocessingShape" mc:Ignorable="w14 w15 w16se w16cid w16 w16cex wp14">
-  <w:abstractNum w:abstractNumId="0" w15:restartNumberingAfterBreak="0">
+<w:numbering xmlns:wpc="http://schemas.microsoft.com/office/word/2010/wordprocessingCanvas" xmlns:mc="http://schemas.openxmlformats.org/markup-compatibility/2006" xmlns:o="urn:schemas-microsoft-com:office:office" xmlns:r="http://schemas.openxmlformats.org/officeDocument/2006/relationships" xmlns:m="http://schemas.openxmlformats.org/officeDocument/2006/math" xmlns:v="urn:schemas-microsoft-com:vml" xmlns:wp14="http://schemas.microsoft.com/office/word/2010/wordprocessingDrawing" xmlns:wp="http://schemas.openxmlformats.org/drawingml/2006/wordprocessingDrawing" xmlns:w10="urn:schemas-microsoft-com:office:word" xmlns:w="http://schemas.openxmlformats.org/wordprocessingml/2006/main" xmlns:w14="http://schemas.microsoft.com/office/word/2010/wordml" xmlns:w15="http://schemas.microsoft.com/office/word/2012/wordml" xmlns:wpg="http://schemas.microsoft.com/office/word/2010/wordprocessingGroup" xmlns:wpi="http://schemas.microsoft.com/office/word/2010/wordprocessingInk" xmlns:wne="http://schemas.microsoft.com/office/word/2006/wordml" xmlns:wps="http://schemas.microsoft.com/office/word/2010/wordprocessingShape" mc:Ignorable="w14 w15 wp14">
+  <w:abstractNum w:abstractNumId="0">
     <w:nsid w:val="3F182FF3"/>
     <w:multiLevelType w:val="hybridMultilevel"/>
     <w:tmpl w:val="6A862ECA"/>
@@ -2892,14 +3218,14 @@
 </file>
 
 <file path=word/styles.xml><?xml version="1.0" encoding="utf-8"?>
-<w:styles xmlns:mc="http://schemas.openxmlformats.org/markup-compatibility/2006" xmlns:r="http://schemas.openxmlformats.org/officeDocument/2006/relationships" xmlns:w="http://schemas.openxmlformats.org/wordprocessingml/2006/main" xmlns:w14="http://schemas.microsoft.com/office/word/2010/wordml" xmlns:w15="http://schemas.microsoft.com/office/word/2012/wordml" xmlns:w16cex="http://schemas.microsoft.com/office/word/2018/wordml/cex" xmlns:w16cid="http://schemas.microsoft.com/office/word/2016/wordml/cid" xmlns:w16="http://schemas.microsoft.com/office/word/2018/wordml" xmlns:w16se="http://schemas.microsoft.com/office/word/2015/wordml/symex" mc:Ignorable="w14 w15 w16se w16cid w16 w16cex">
+<w:styles xmlns:mc="http://schemas.openxmlformats.org/markup-compatibility/2006" xmlns:r="http://schemas.openxmlformats.org/officeDocument/2006/relationships" xmlns:w="http://schemas.openxmlformats.org/wordprocessingml/2006/main" xmlns:w14="http://schemas.microsoft.com/office/word/2010/wordml" xmlns:w15="http://schemas.microsoft.com/office/word/2012/wordml" mc:Ignorable="w14 w15">
   <w:docDefaults>
     <w:rPrDefault>
       <w:rPr>
         <w:rFonts w:asciiTheme="minorHAnsi" w:eastAsiaTheme="minorHAnsi" w:hAnsiTheme="minorHAnsi" w:cstheme="minorBidi"/>
         <w:sz w:val="22"/>
         <w:szCs w:val="22"/>
-        <w:lang w:val="ru-UA" w:eastAsia="en-US" w:bidi="ar-SA"/>
+        <w:lang w:val="aa-ET" w:eastAsia="en-US" w:bidi="ar-SA"/>
       </w:rPr>
     </w:rPrDefault>
     <w:pPrDefault>
@@ -2908,7 +3234,7 @@
       </w:pPr>
     </w:pPrDefault>
   </w:docDefaults>
-  <w:latentStyles w:defLockedState="0" w:defUIPriority="99" w:defSemiHidden="0" w:defUnhideWhenUsed="0" w:defQFormat="0" w:count="376">
+  <w:latentStyles w:defLockedState="0" w:defUIPriority="99" w:defSemiHidden="0" w:defUnhideWhenUsed="0" w:defQFormat="0" w:count="371">
     <w:lsdException w:name="Normal" w:uiPriority="0" w:qFormat="1"/>
     <w:lsdException w:name="heading 1" w:uiPriority="9" w:qFormat="1"/>
     <w:lsdException w:name="heading 2" w:semiHidden="1" w:uiPriority="9" w:unhideWhenUsed="1" w:qFormat="1"/>
@@ -3280,11 +3606,6 @@
     <w:lsdException w:name="List Table 5 Dark Accent 6" w:uiPriority="50"/>
     <w:lsdException w:name="List Table 6 Colorful Accent 6" w:uiPriority="51"/>
     <w:lsdException w:name="List Table 7 Colorful Accent 6" w:uiPriority="52"/>
-    <w:lsdException w:name="Mention" w:semiHidden="1" w:unhideWhenUsed="1"/>
-    <w:lsdException w:name="Smart Hyperlink" w:semiHidden="1" w:unhideWhenUsed="1"/>
-    <w:lsdException w:name="Hashtag" w:semiHidden="1" w:unhideWhenUsed="1"/>
-    <w:lsdException w:name="Unresolved Mention" w:semiHidden="1" w:unhideWhenUsed="1"/>
-    <w:lsdException w:name="Smart Link" w:semiHidden="1" w:unhideWhenUsed="1"/>
   </w:latentStyles>
   <w:style w:type="paragraph" w:default="1" w:styleId="a">
     <w:name w:val="Normal"/>
@@ -3631,7 +3952,7 @@
 </file>
 
 <file path=customXml/itemProps1.xml><?xml version="1.0" encoding="utf-8"?>
-<ds:datastoreItem xmlns:ds="http://schemas.openxmlformats.org/officeDocument/2006/customXml" ds:itemID="{9D7B8467-C77F-4AFA-BF04-EC58A078BBC8}">
+<ds:datastoreItem xmlns:ds="http://schemas.openxmlformats.org/officeDocument/2006/customXml" ds:itemID="{138CC41A-17D5-40A0-B0EE-EC9F888DF0C8}">
   <ds:schemaRefs>
     <ds:schemaRef ds:uri="http://schemas.openxmlformats.org/officeDocument/2006/bibliography"/>
   </ds:schemaRefs>

</xml_diff>